<commit_message>
finished task 1 code
</commit_message>
<xml_diff>
--- a/CSE3CI_Assignment2_Report_JamesWorcester.docx
+++ b/CSE3CI_Assignment2_Report_JamesWorcester.docx
@@ -97,7 +97,31 @@
         <w:rPr>
           <w:lang w:val="en-GB"/>
         </w:rPr>
-        <w:t>Task 1.1, Model 1: Initial Model</w:t>
+        <w:t>Task 1</w:t>
+      </w:r>
+      <w:r>
+        <w:rPr>
+          <w:lang w:val="en-GB"/>
+        </w:rPr>
+        <w:t>:</w:t>
+      </w:r>
+      <w:r>
+        <w:rPr>
+          <w:lang w:val="en-GB"/>
+        </w:rPr>
+        <w:t xml:space="preserve"> Model 1</w:t>
+      </w:r>
+      <w:r>
+        <w:rPr>
+          <w:lang w:val="en-GB"/>
+        </w:rPr>
+        <w:t xml:space="preserve"> -</w:t>
+      </w:r>
+      <w:r>
+        <w:rPr>
+          <w:lang w:val="en-GB"/>
+        </w:rPr>
+        <w:t xml:space="preserve"> Initial Model</w:t>
       </w:r>
     </w:p>
     <w:p>
@@ -113,13 +137,12 @@
         </w:rPr>
         <w:t>Detailed Description of Model Architecture</w:t>
       </w:r>
-    </w:p>
-    <w:p>
-      <w:pPr>
-        <w:rPr>
-          <w:lang w:val="en-GB"/>
-        </w:rPr>
-      </w:pPr>
+      <w:r>
+        <w:rPr>
+          <w:lang w:val="en-GB"/>
+        </w:rPr>
+        <w:t xml:space="preserve"> with Illustrated Figure</w:t>
+      </w:r>
     </w:p>
     <w:p>
       <w:pPr>
@@ -128,11 +151,109 @@
           <w:lang w:val="en-GB"/>
         </w:rPr>
       </w:pPr>
-      <w:r>
-        <w:rPr>
-          <w:lang w:val="en-GB"/>
-        </w:rPr>
-        <w:t>Model Illustration</w:t>
+    </w:p>
+    <w:p>
+      <w:pPr>
+        <w:rPr>
+          <w:lang w:val="en-GB"/>
+        </w:rPr>
+      </w:pPr>
+    </w:p>
+    <w:p>
+      <w:pPr>
+        <w:pStyle w:val="Heading2"/>
+        <w:rPr>
+          <w:lang w:val="en-GB"/>
+        </w:rPr>
+      </w:pPr>
+      <w:r>
+        <w:rPr>
+          <w:lang w:val="en-GB"/>
+        </w:rPr>
+        <w:t>Task 1: Experiments</w:t>
+      </w:r>
+      <w:r>
+        <w:rPr>
+          <w:lang w:val="en-GB"/>
+        </w:rPr>
+        <w:t xml:space="preserve"> </w:t>
+      </w:r>
+      <w:r>
+        <w:rPr>
+          <w:lang w:val="en-GB"/>
+        </w:rPr>
+        <w:t>Inb</w:t>
+      </w:r>
+      <w:r>
+        <w:rPr>
+          <w:lang w:val="en-GB"/>
+        </w:rPr>
+        <w:t>etween Models</w:t>
+      </w:r>
+      <w:r>
+        <w:rPr>
+          <w:lang w:val="en-GB"/>
+        </w:rPr>
+        <w:t xml:space="preserve"> &amp; </w:t>
+      </w:r>
+      <w:r>
+        <w:rPr>
+          <w:lang w:val="en-GB"/>
+        </w:rPr>
+        <w:t>In-Depth Discussion on Improvements/Deterioration of NN’s Performance</w:t>
+      </w:r>
+    </w:p>
+    <w:p>
+      <w:pPr>
+        <w:pStyle w:val="Heading2"/>
+        <w:rPr>
+          <w:lang w:val="en-GB"/>
+        </w:rPr>
+      </w:pPr>
+    </w:p>
+    <w:p>
+      <w:pPr>
+        <w:rPr>
+          <w:lang w:val="en-GB"/>
+        </w:rPr>
+      </w:pPr>
+    </w:p>
+    <w:p>
+      <w:pPr>
+        <w:pStyle w:val="Heading2"/>
+        <w:rPr>
+          <w:lang w:val="en-GB"/>
+        </w:rPr>
+      </w:pPr>
+      <w:r>
+        <w:rPr>
+          <w:lang w:val="en-GB"/>
+        </w:rPr>
+        <w:t>Task 1</w:t>
+      </w:r>
+      <w:r>
+        <w:rPr>
+          <w:lang w:val="en-GB"/>
+        </w:rPr>
+        <w:t>:</w:t>
+      </w:r>
+      <w:r>
+        <w:rPr>
+          <w:lang w:val="en-GB"/>
+        </w:rPr>
+        <w:t xml:space="preserve"> Model 2</w:t>
+      </w:r>
+      <w:r>
+        <w:rPr>
+          <w:lang w:val="en-GB"/>
+        </w:rPr>
+        <w:t xml:space="preserve"> -</w:t>
+      </w:r>
+      <w:r>
+        <w:rPr>
+          <w:lang w:val="en-GB"/>
+        </w:rPr>
+        <w:t xml:space="preserve"> Better Accuracy</w:t>
       </w:r>
     </w:p>
     <w:p>
@@ -142,90 +263,31 @@
           <w:lang w:val="en-GB"/>
         </w:rPr>
       </w:pPr>
-    </w:p>
-    <w:p>
-      <w:pPr>
-        <w:rPr>
-          <w:lang w:val="en-GB"/>
-        </w:rPr>
-      </w:pPr>
-    </w:p>
-    <w:p>
-      <w:pPr>
-        <w:pStyle w:val="Heading2"/>
-        <w:rPr>
-          <w:lang w:val="en-GB"/>
-        </w:rPr>
-      </w:pPr>
-      <w:r>
-        <w:rPr>
-          <w:lang w:val="en-GB"/>
-        </w:rPr>
-        <w:t>Task 1.2, Model 2: Better Accuracy</w:t>
-      </w:r>
-    </w:p>
-    <w:p>
-      <w:pPr>
-        <w:pStyle w:val="Heading3"/>
-        <w:rPr>
-          <w:lang w:val="en-GB"/>
-        </w:rPr>
-      </w:pPr>
       <w:r>
         <w:rPr>
           <w:lang w:val="en-GB"/>
         </w:rPr>
         <w:t>Detailed Description of Model Architecture</w:t>
       </w:r>
-    </w:p>
-    <w:p>
-      <w:pPr>
-        <w:rPr>
-          <w:lang w:val="en-GB"/>
-        </w:rPr>
-      </w:pPr>
-    </w:p>
-    <w:p>
-      <w:pPr>
-        <w:pStyle w:val="Heading3"/>
-        <w:rPr>
-          <w:lang w:val="en-GB"/>
-        </w:rPr>
-      </w:pPr>
-      <w:r>
-        <w:rPr>
-          <w:lang w:val="en-GB"/>
-        </w:rPr>
-        <w:t>Model Illustration</w:t>
-      </w:r>
-    </w:p>
-    <w:p>
-      <w:pPr>
-        <w:rPr>
-          <w:lang w:val="en-GB"/>
-        </w:rPr>
-      </w:pPr>
-    </w:p>
-    <w:p>
-      <w:pPr>
-        <w:rPr>
-          <w:lang w:val="en-GB"/>
-        </w:rPr>
-      </w:pPr>
-    </w:p>
-    <w:p>
-      <w:pPr>
-        <w:pStyle w:val="Heading2"/>
-        <w:rPr>
-          <w:lang w:val="en-GB"/>
-        </w:rPr>
-      </w:pPr>
-      <w:r>
-        <w:rPr>
-          <w:lang w:val="en-GB"/>
-        </w:rPr>
-        <w:t>Task 1.3, In-Depth Discussion on Improvements/Deterioration of NN’s Performance</w:t>
-      </w:r>
+      <w:r>
+        <w:rPr>
+          <w:lang w:val="en-GB"/>
+        </w:rPr>
+        <w:t xml:space="preserve"> with</w:t>
+      </w:r>
+      <w:r>
+        <w:rPr>
+          <w:lang w:val="en-GB"/>
+        </w:rPr>
+        <w:t xml:space="preserve"> Illustrated Figure</w:t>
+      </w:r>
+    </w:p>
+    <w:p>
+      <w:pPr>
+        <w:rPr>
+          <w:lang w:val="en-GB"/>
+        </w:rPr>
+      </w:pPr>
     </w:p>
     <w:p>
       <w:pPr>
@@ -282,7 +344,31 @@
         <w:rPr>
           <w:lang w:val="en-GB"/>
         </w:rPr>
-        <w:t>Task 2.1, Model 1: Initial Model</w:t>
+        <w:t>Task 2</w:t>
+      </w:r>
+      <w:r>
+        <w:rPr>
+          <w:lang w:val="en-GB"/>
+        </w:rPr>
+        <w:t>:</w:t>
+      </w:r>
+      <w:r>
+        <w:rPr>
+          <w:lang w:val="en-GB"/>
+        </w:rPr>
+        <w:t xml:space="preserve"> Model 1</w:t>
+      </w:r>
+      <w:r>
+        <w:rPr>
+          <w:lang w:val="en-GB"/>
+        </w:rPr>
+        <w:t xml:space="preserve"> -</w:t>
+      </w:r>
+      <w:r>
+        <w:rPr>
+          <w:lang w:val="en-GB"/>
+        </w:rPr>
+        <w:t xml:space="preserve"> Initial Model</w:t>
       </w:r>
     </w:p>
     <w:p>
@@ -298,13 +384,137 @@
         </w:rPr>
         <w:t>Detailed Description of Model Architecture</w:t>
       </w:r>
-    </w:p>
-    <w:p>
-      <w:pPr>
-        <w:rPr>
-          <w:lang w:val="en-GB"/>
-        </w:rPr>
-      </w:pPr>
+      <w:r>
+        <w:rPr>
+          <w:lang w:val="en-GB"/>
+        </w:rPr>
+        <w:t xml:space="preserve"> with</w:t>
+      </w:r>
+      <w:r>
+        <w:rPr>
+          <w:lang w:val="en-GB"/>
+        </w:rPr>
+        <w:t xml:space="preserve"> Illustrated Figure</w:t>
+      </w:r>
+    </w:p>
+    <w:p>
+      <w:pPr>
+        <w:rPr>
+          <w:lang w:val="en-GB"/>
+        </w:rPr>
+      </w:pPr>
+    </w:p>
+    <w:p>
+      <w:pPr>
+        <w:rPr>
+          <w:lang w:val="en-GB"/>
+        </w:rPr>
+      </w:pPr>
+    </w:p>
+    <w:p>
+      <w:pPr>
+        <w:rPr>
+          <w:lang w:val="en-GB"/>
+        </w:rPr>
+      </w:pPr>
+    </w:p>
+    <w:p>
+      <w:pPr>
+        <w:pStyle w:val="Heading2"/>
+        <w:rPr>
+          <w:lang w:val="en-GB"/>
+        </w:rPr>
+      </w:pPr>
+      <w:r>
+        <w:rPr>
+          <w:lang w:val="en-GB"/>
+        </w:rPr>
+        <w:lastRenderedPageBreak/>
+        <w:t xml:space="preserve">Task </w:t>
+      </w:r>
+      <w:r>
+        <w:rPr>
+          <w:lang w:val="en-GB"/>
+        </w:rPr>
+        <w:t>2</w:t>
+      </w:r>
+      <w:r>
+        <w:rPr>
+          <w:lang w:val="en-GB"/>
+        </w:rPr>
+        <w:t xml:space="preserve">: Experiments </w:t>
+      </w:r>
+      <w:r>
+        <w:rPr>
+          <w:lang w:val="en-GB"/>
+        </w:rPr>
+        <w:t>Inb</w:t>
+      </w:r>
+      <w:r>
+        <w:rPr>
+          <w:lang w:val="en-GB"/>
+        </w:rPr>
+        <w:t xml:space="preserve">etween Models </w:t>
+      </w:r>
+      <w:r>
+        <w:rPr>
+          <w:lang w:val="en-GB"/>
+        </w:rPr>
+        <w:t>&amp; In-Depth Discussion on Improvements/Deterioration of NN’s Performance</w:t>
+      </w:r>
+    </w:p>
+    <w:p>
+      <w:pPr>
+        <w:pStyle w:val="Heading2"/>
+        <w:rPr>
+          <w:lang w:val="en-GB"/>
+        </w:rPr>
+      </w:pPr>
+    </w:p>
+    <w:p>
+      <w:pPr>
+        <w:rPr>
+          <w:lang w:val="en-GB"/>
+        </w:rPr>
+      </w:pPr>
+    </w:p>
+    <w:p>
+      <w:pPr>
+        <w:pStyle w:val="Heading2"/>
+        <w:rPr>
+          <w:lang w:val="en-GB"/>
+        </w:rPr>
+      </w:pPr>
+      <w:r>
+        <w:rPr>
+          <w:lang w:val="en-GB"/>
+        </w:rPr>
+        <w:t>Task 2</w:t>
+      </w:r>
+      <w:r>
+        <w:rPr>
+          <w:lang w:val="en-GB"/>
+        </w:rPr>
+        <w:t>:</w:t>
+      </w:r>
+      <w:r>
+        <w:rPr>
+          <w:lang w:val="en-GB"/>
+        </w:rPr>
+        <w:t xml:space="preserve"> Model 2</w:t>
+      </w:r>
+      <w:r>
+        <w:rPr>
+          <w:lang w:val="en-GB"/>
+        </w:rPr>
+        <w:t xml:space="preserve"> -</w:t>
+      </w:r>
+      <w:r>
+        <w:rPr>
+          <w:lang w:val="en-GB"/>
+        </w:rPr>
+        <w:t xml:space="preserve"> Better Accuracy</w:t>
+      </w:r>
     </w:p>
     <w:p>
       <w:pPr>
@@ -317,36 +527,27 @@
         <w:rPr>
           <w:lang w:val="en-GB"/>
         </w:rPr>
-        <w:t>Model Illustration</w:t>
-      </w:r>
-    </w:p>
-    <w:p>
-      <w:pPr>
-        <w:rPr>
-          <w:lang w:val="en-GB"/>
-        </w:rPr>
-      </w:pPr>
-    </w:p>
-    <w:p>
-      <w:pPr>
-        <w:rPr>
-          <w:lang w:val="en-GB"/>
-        </w:rPr>
-      </w:pPr>
-    </w:p>
-    <w:p>
-      <w:pPr>
-        <w:pStyle w:val="Heading2"/>
-        <w:rPr>
-          <w:lang w:val="en-GB"/>
-        </w:rPr>
-      </w:pPr>
-      <w:r>
-        <w:rPr>
-          <w:lang w:val="en-GB"/>
-        </w:rPr>
-        <w:t>Task 2.2, Model 2: Better Accuracy</w:t>
-      </w:r>
+        <w:t>Detailed Description of Model Architecture</w:t>
+      </w:r>
+      <w:r>
+        <w:rPr>
+          <w:lang w:val="en-GB"/>
+        </w:rPr>
+        <w:t xml:space="preserve"> with</w:t>
+      </w:r>
+      <w:r>
+        <w:rPr>
+          <w:lang w:val="en-GB"/>
+        </w:rPr>
+        <w:t xml:space="preserve"> Illustrated Figure</w:t>
+      </w:r>
+    </w:p>
+    <w:p>
+      <w:pPr>
+        <w:rPr>
+          <w:lang w:val="en-GB"/>
+        </w:rPr>
+      </w:pPr>
     </w:p>
     <w:p>
       <w:pPr>
@@ -359,27 +560,6 @@
         <w:rPr>
           <w:lang w:val="en-GB"/>
         </w:rPr>
-        <w:t>Detailed Description of Model Architecture</w:t>
-      </w:r>
-    </w:p>
-    <w:p>
-      <w:pPr>
-        <w:rPr>
-          <w:lang w:val="en-GB"/>
-        </w:rPr>
-      </w:pPr>
-    </w:p>
-    <w:p>
-      <w:pPr>
-        <w:pStyle w:val="Heading3"/>
-        <w:rPr>
-          <w:lang w:val="en-GB"/>
-        </w:rPr>
-      </w:pPr>
-      <w:r>
-        <w:rPr>
-          <w:lang w:val="en-GB"/>
-        </w:rPr>
         <w:t>Detailed Description of Optimizers/Learning Rates</w:t>
       </w:r>
     </w:p>
@@ -389,60 +569,6 @@
           <w:lang w:val="en-GB"/>
         </w:rPr>
       </w:pPr>
-    </w:p>
-    <w:p>
-      <w:pPr>
-        <w:pStyle w:val="Heading3"/>
-        <w:rPr>
-          <w:lang w:val="en-GB"/>
-        </w:rPr>
-      </w:pPr>
-      <w:r>
-        <w:rPr>
-          <w:lang w:val="en-GB"/>
-        </w:rPr>
-        <w:t>Model Illustration</w:t>
-      </w:r>
-    </w:p>
-    <w:p>
-      <w:pPr>
-        <w:rPr>
-          <w:lang w:val="en-GB"/>
-        </w:rPr>
-      </w:pPr>
-    </w:p>
-    <w:p>
-      <w:pPr>
-        <w:rPr>
-          <w:lang w:val="en-GB"/>
-        </w:rPr>
-      </w:pPr>
-    </w:p>
-    <w:p>
-      <w:pPr>
-        <w:pStyle w:val="Heading2"/>
-        <w:rPr>
-          <w:lang w:val="en-GB"/>
-        </w:rPr>
-      </w:pPr>
-      <w:r>
-        <w:rPr>
-          <w:lang w:val="en-GB"/>
-        </w:rPr>
-        <w:t xml:space="preserve">Task </w:t>
-      </w:r>
-      <w:r>
-        <w:rPr>
-          <w:lang w:val="en-GB"/>
-        </w:rPr>
-        <w:t>2</w:t>
-      </w:r>
-      <w:r>
-        <w:rPr>
-          <w:lang w:val="en-GB"/>
-        </w:rPr>
-        <w:t>.3, In-Depth Discussion on Improvements/Deterioration of NN’s Performance</w:t>
-      </w:r>
     </w:p>
     <w:p>
       <w:pPr>
@@ -484,23 +610,7 @@
           <w:b/>
           <w:bCs/>
         </w:rPr>
-        <w:t xml:space="preserve">Change the type of optimizer or learning rate that you applied in the previous </w:t>
-      </w:r>
-      <w:proofErr w:type="gramStart"/>
-      <w:r>
-        <w:rPr>
-          <w:b/>
-          <w:bCs/>
-        </w:rPr>
-        <w:t>tasks, and</w:t>
-      </w:r>
-      <w:proofErr w:type="gramEnd"/>
-      <w:r>
-        <w:rPr>
-          <w:b/>
-          <w:bCs/>
-        </w:rPr>
-        <w:t xml:space="preserve"> see how these changes can influence model performance (You can keep the final network structure you applied in task 2, and try at least one different optimizer setting).</w:t>
+        <w:t>Change the type of optimizer or learning rate that you applied in the previous tasks, and see how these changes can influence model performance (You can keep the final network structure you applied in task 2, and try at least one different optimizer setting).</w:t>
       </w:r>
     </w:p>
     <w:p>
@@ -514,7 +624,19 @@
         <w:rPr>
           <w:lang w:val="en-GB"/>
         </w:rPr>
-        <w:t>Task 3.1, Changing Optimizer or Learning Rate for Task 1</w:t>
+        <w:t>Task 3</w:t>
+      </w:r>
+      <w:r>
+        <w:rPr>
+          <w:lang w:val="en-GB"/>
+        </w:rPr>
+        <w:t>:</w:t>
+      </w:r>
+      <w:r>
+        <w:rPr>
+          <w:lang w:val="en-GB"/>
+        </w:rPr>
+        <w:t xml:space="preserve"> Changing Optimizer or Learning Rate for Task 1</w:t>
       </w:r>
     </w:p>
     <w:p>
@@ -556,7 +678,19 @@
         <w:rPr>
           <w:lang w:val="en-GB"/>
         </w:rPr>
-        <w:t>Task 3.2, Changing Optimizer or Learning Rate for Task 2</w:t>
+        <w:t>Task 3</w:t>
+      </w:r>
+      <w:r>
+        <w:rPr>
+          <w:lang w:val="en-GB"/>
+        </w:rPr>
+        <w:t>:</w:t>
+      </w:r>
+      <w:r>
+        <w:rPr>
+          <w:lang w:val="en-GB"/>
+        </w:rPr>
+        <w:t xml:space="preserve"> Changing Optimizer or Learning Rate for Task 2</w:t>
       </w:r>
     </w:p>
     <w:p>
@@ -598,19 +732,49 @@
         <w:rPr>
           <w:lang w:val="en-GB"/>
         </w:rPr>
-        <w:t xml:space="preserve">Task </w:t>
-      </w:r>
-      <w:r>
-        <w:rPr>
-          <w:lang w:val="en-GB"/>
-        </w:rPr>
-        <w:t>3</w:t>
-      </w:r>
-      <w:r>
-        <w:rPr>
-          <w:lang w:val="en-GB"/>
-        </w:rPr>
-        <w:t>.3, In-Depth Discussion on Improvements/Deterioration of NN’s Performance</w:t>
+        <w:t>Task 3</w:t>
+      </w:r>
+      <w:r>
+        <w:rPr>
+          <w:lang w:val="en-GB"/>
+        </w:rPr>
+        <w:t>:</w:t>
+      </w:r>
+      <w:r>
+        <w:rPr>
+          <w:lang w:val="en-GB"/>
+        </w:rPr>
+        <w:t xml:space="preserve"> </w:t>
+      </w:r>
+      <w:r>
+        <w:rPr>
+          <w:lang w:val="en-GB"/>
+        </w:rPr>
+        <w:t xml:space="preserve">Experiments </w:t>
+      </w:r>
+      <w:r>
+        <w:rPr>
+          <w:lang w:val="en-GB"/>
+        </w:rPr>
+        <w:t>Inb</w:t>
+      </w:r>
+      <w:r>
+        <w:rPr>
+          <w:lang w:val="en-GB"/>
+        </w:rPr>
+        <w:t xml:space="preserve">etween Models </w:t>
+      </w:r>
+      <w:r>
+        <w:rPr>
+          <w:lang w:val="en-GB"/>
+        </w:rPr>
+        <w:t xml:space="preserve">&amp; </w:t>
+      </w:r>
+      <w:r>
+        <w:rPr>
+          <w:lang w:val="en-GB"/>
+        </w:rPr>
+        <w:t>In-Depth Discussion on Improvements/Deterioration of NN’s Performance</w:t>
       </w:r>
     </w:p>
     <w:p>
@@ -659,7 +823,7 @@
         <w:rPr>
           <w:lang w:val="en-GB"/>
         </w:rPr>
-        <w:t>Task 5: Ranking of Neural Network Performance from All Three Tasks</w:t>
+        <w:t>Task 5: Ranking Neural Network Performance from All Three Tasks</w:t>
       </w:r>
     </w:p>
     <w:p>

</xml_diff>

<commit_message>
Figures are done and in document, up to writing report
</commit_message>
<xml_diff>
--- a/CSE3CI_Assignment2_Report_JamesWorcester.docx
+++ b/CSE3CI_Assignment2_Report_JamesWorcester.docx
@@ -146,123 +146,183 @@
     </w:p>
     <w:p>
       <w:pPr>
+        <w:rPr>
+          <w:lang w:val="en-GB"/>
+        </w:rPr>
+      </w:pPr>
+    </w:p>
+    <w:p>
+      <w:pPr>
+        <w:rPr>
+          <w:lang w:val="en-GB"/>
+        </w:rPr>
+      </w:pPr>
+      <w:r>
+        <w:rPr>
+          <w:noProof/>
+          <w:lang w:val="en-GB"/>
+        </w:rPr>
+        <w:drawing>
+          <wp:inline distT="0" distB="0" distL="0" distR="0" wp14:anchorId="4FDABAD1" wp14:editId="0162F8C4">
+            <wp:extent cx="3027831" cy="4756994"/>
+            <wp:effectExtent l="0" t="0" r="1270" b="5715"/>
+            <wp:docPr id="7" name="Picture 7"/>
+            <wp:cNvGraphicFramePr>
+              <a:graphicFrameLocks xmlns:a="http://schemas.openxmlformats.org/drawingml/2006/main" noChangeAspect="1"/>
+            </wp:cNvGraphicFramePr>
+            <a:graphic xmlns:a="http://schemas.openxmlformats.org/drawingml/2006/main">
+              <a:graphicData uri="http://schemas.openxmlformats.org/drawingml/2006/picture">
+                <pic:pic xmlns:pic="http://schemas.openxmlformats.org/drawingml/2006/picture">
+                  <pic:nvPicPr>
+                    <pic:cNvPr id="0" name="Picture 6"/>
+                    <pic:cNvPicPr>
+                      <a:picLocks noChangeAspect="1" noChangeArrowheads="1"/>
+                    </pic:cNvPicPr>
+                  </pic:nvPicPr>
+                  <pic:blipFill>
+                    <a:blip r:embed="rId6" cstate="print">
+                      <a:extLst>
+                        <a:ext uri="{28A0092B-C50C-407E-A947-70E740481C1C}">
+                          <a14:useLocalDpi xmlns:a14="http://schemas.microsoft.com/office/drawing/2010/main" val="0"/>
+                        </a:ext>
+                      </a:extLst>
+                    </a:blip>
+                    <a:srcRect/>
+                    <a:stretch>
+                      <a:fillRect/>
+                    </a:stretch>
+                  </pic:blipFill>
+                  <pic:spPr bwMode="auto">
+                    <a:xfrm>
+                      <a:off x="0" y="0"/>
+                      <a:ext cx="3032673" cy="4764602"/>
+                    </a:xfrm>
+                    <a:prstGeom prst="rect">
+                      <a:avLst/>
+                    </a:prstGeom>
+                    <a:noFill/>
+                    <a:ln>
+                      <a:noFill/>
+                    </a:ln>
+                  </pic:spPr>
+                </pic:pic>
+              </a:graphicData>
+            </a:graphic>
+          </wp:inline>
+        </w:drawing>
+      </w:r>
+    </w:p>
+    <w:p>
+      <w:pPr>
+        <w:pStyle w:val="Heading2"/>
+        <w:rPr>
+          <w:lang w:val="en-GB"/>
+        </w:rPr>
+      </w:pPr>
+      <w:r>
+        <w:rPr>
+          <w:lang w:val="en-GB"/>
+        </w:rPr>
+        <w:t>Task 1: Experiments</w:t>
+      </w:r>
+      <w:r>
+        <w:rPr>
+          <w:lang w:val="en-GB"/>
+        </w:rPr>
+        <w:t xml:space="preserve"> </w:t>
+      </w:r>
+      <w:proofErr w:type="spellStart"/>
+      <w:r>
+        <w:rPr>
+          <w:lang w:val="en-GB"/>
+        </w:rPr>
+        <w:t>Inb</w:t>
+      </w:r>
+      <w:r>
+        <w:rPr>
+          <w:lang w:val="en-GB"/>
+        </w:rPr>
+        <w:t>etween</w:t>
+      </w:r>
+      <w:proofErr w:type="spellEnd"/>
+      <w:r>
+        <w:rPr>
+          <w:lang w:val="en-GB"/>
+        </w:rPr>
+        <w:t xml:space="preserve"> Models</w:t>
+      </w:r>
+      <w:r>
+        <w:rPr>
+          <w:lang w:val="en-GB"/>
+        </w:rPr>
+        <w:t xml:space="preserve"> &amp; </w:t>
+      </w:r>
+      <w:r>
+        <w:rPr>
+          <w:lang w:val="en-GB"/>
+        </w:rPr>
+        <w:t>In-Depth Discussion on Improvements/Deterioration of NN’s Performance</w:t>
+      </w:r>
+    </w:p>
+    <w:p>
+      <w:pPr>
+        <w:rPr>
+          <w:lang w:val="en-GB"/>
+        </w:rPr>
+      </w:pPr>
+    </w:p>
+    <w:p>
+      <w:pPr>
+        <w:rPr>
+          <w:lang w:val="en-GB"/>
+        </w:rPr>
+      </w:pPr>
+    </w:p>
+    <w:p>
+      <w:pPr>
+        <w:pStyle w:val="Heading2"/>
+        <w:rPr>
+          <w:lang w:val="en-GB"/>
+        </w:rPr>
+      </w:pPr>
+      <w:r>
+        <w:rPr>
+          <w:lang w:val="en-GB"/>
+        </w:rPr>
+        <w:t>Task 1</w:t>
+      </w:r>
+      <w:r>
+        <w:rPr>
+          <w:lang w:val="en-GB"/>
+        </w:rPr>
+        <w:t>:</w:t>
+      </w:r>
+      <w:r>
+        <w:rPr>
+          <w:lang w:val="en-GB"/>
+        </w:rPr>
+        <w:t xml:space="preserve"> Model 2</w:t>
+      </w:r>
+      <w:r>
+        <w:rPr>
+          <w:lang w:val="en-GB"/>
+        </w:rPr>
+        <w:t xml:space="preserve"> -</w:t>
+      </w:r>
+      <w:r>
+        <w:rPr>
+          <w:lang w:val="en-GB"/>
+        </w:rPr>
+        <w:t xml:space="preserve"> Better Accuracy</w:t>
+      </w:r>
+    </w:p>
+    <w:p>
+      <w:pPr>
         <w:pStyle w:val="Heading3"/>
         <w:rPr>
           <w:lang w:val="en-GB"/>
         </w:rPr>
       </w:pPr>
-    </w:p>
-    <w:p>
-      <w:pPr>
-        <w:rPr>
-          <w:lang w:val="en-GB"/>
-        </w:rPr>
-      </w:pPr>
-    </w:p>
-    <w:p>
-      <w:pPr>
-        <w:pStyle w:val="Heading2"/>
-        <w:rPr>
-          <w:lang w:val="en-GB"/>
-        </w:rPr>
-      </w:pPr>
-      <w:r>
-        <w:rPr>
-          <w:lang w:val="en-GB"/>
-        </w:rPr>
-        <w:t>Task 1: Experiments</w:t>
-      </w:r>
-      <w:r>
-        <w:rPr>
-          <w:lang w:val="en-GB"/>
-        </w:rPr>
-        <w:t xml:space="preserve"> </w:t>
-      </w:r>
-      <w:r>
-        <w:rPr>
-          <w:lang w:val="en-GB"/>
-        </w:rPr>
-        <w:t>Inb</w:t>
-      </w:r>
-      <w:r>
-        <w:rPr>
-          <w:lang w:val="en-GB"/>
-        </w:rPr>
-        <w:t>etween Models</w:t>
-      </w:r>
-      <w:r>
-        <w:rPr>
-          <w:lang w:val="en-GB"/>
-        </w:rPr>
-        <w:t xml:space="preserve"> &amp; </w:t>
-      </w:r>
-      <w:r>
-        <w:rPr>
-          <w:lang w:val="en-GB"/>
-        </w:rPr>
-        <w:t>In-Depth Discussion on Improvements/Deterioration of NN’s Performance</w:t>
-      </w:r>
-    </w:p>
-    <w:p>
-      <w:pPr>
-        <w:pStyle w:val="Heading2"/>
-        <w:rPr>
-          <w:lang w:val="en-GB"/>
-        </w:rPr>
-      </w:pPr>
-    </w:p>
-    <w:p>
-      <w:pPr>
-        <w:rPr>
-          <w:lang w:val="en-GB"/>
-        </w:rPr>
-      </w:pPr>
-    </w:p>
-    <w:p>
-      <w:pPr>
-        <w:pStyle w:val="Heading2"/>
-        <w:rPr>
-          <w:lang w:val="en-GB"/>
-        </w:rPr>
-      </w:pPr>
-      <w:r>
-        <w:rPr>
-          <w:lang w:val="en-GB"/>
-        </w:rPr>
-        <w:t>Task 1</w:t>
-      </w:r>
-      <w:r>
-        <w:rPr>
-          <w:lang w:val="en-GB"/>
-        </w:rPr>
-        <w:t>:</w:t>
-      </w:r>
-      <w:r>
-        <w:rPr>
-          <w:lang w:val="en-GB"/>
-        </w:rPr>
-        <w:t xml:space="preserve"> Model 2</w:t>
-      </w:r>
-      <w:r>
-        <w:rPr>
-          <w:lang w:val="en-GB"/>
-        </w:rPr>
-        <w:t xml:space="preserve"> -</w:t>
-      </w:r>
-      <w:r>
-        <w:rPr>
-          <w:lang w:val="en-GB"/>
-        </w:rPr>
-        <w:t xml:space="preserve"> Better Accuracy</w:t>
-      </w:r>
-    </w:p>
-    <w:p>
-      <w:pPr>
-        <w:pStyle w:val="Heading3"/>
-        <w:rPr>
-          <w:lang w:val="en-GB"/>
-        </w:rPr>
-      </w:pPr>
       <w:r>
         <w:rPr>
           <w:lang w:val="en-GB"/>
@@ -288,13 +348,60 @@
           <w:lang w:val="en-GB"/>
         </w:rPr>
       </w:pPr>
-    </w:p>
-    <w:p>
-      <w:pPr>
-        <w:rPr>
-          <w:lang w:val="en-GB"/>
-        </w:rPr>
-      </w:pPr>
+      <w:r>
+        <w:rPr>
+          <w:noProof/>
+          <w:lang w:val="en-GB"/>
+        </w:rPr>
+        <w:drawing>
+          <wp:inline distT="0" distB="0" distL="0" distR="0" wp14:anchorId="1F470CBE" wp14:editId="4209E6DC">
+            <wp:extent cx="5724525" cy="3805555"/>
+            <wp:effectExtent l="0" t="0" r="9525" b="4445"/>
+            <wp:docPr id="8" name="Picture 8"/>
+            <wp:cNvGraphicFramePr>
+              <a:graphicFrameLocks xmlns:a="http://schemas.openxmlformats.org/drawingml/2006/main" noChangeAspect="1"/>
+            </wp:cNvGraphicFramePr>
+            <a:graphic xmlns:a="http://schemas.openxmlformats.org/drawingml/2006/main">
+              <a:graphicData uri="http://schemas.openxmlformats.org/drawingml/2006/picture">
+                <pic:pic xmlns:pic="http://schemas.openxmlformats.org/drawingml/2006/picture">
+                  <pic:nvPicPr>
+                    <pic:cNvPr id="0" name="Picture 7"/>
+                    <pic:cNvPicPr>
+                      <a:picLocks noChangeAspect="1" noChangeArrowheads="1"/>
+                    </pic:cNvPicPr>
+                  </pic:nvPicPr>
+                  <pic:blipFill>
+                    <a:blip r:embed="rId7" cstate="print">
+                      <a:extLst>
+                        <a:ext uri="{28A0092B-C50C-407E-A947-70E740481C1C}">
+                          <a14:useLocalDpi xmlns:a14="http://schemas.microsoft.com/office/drawing/2010/main" val="0"/>
+                        </a:ext>
+                      </a:extLst>
+                    </a:blip>
+                    <a:srcRect/>
+                    <a:stretch>
+                      <a:fillRect/>
+                    </a:stretch>
+                  </pic:blipFill>
+                  <pic:spPr bwMode="auto">
+                    <a:xfrm>
+                      <a:off x="0" y="0"/>
+                      <a:ext cx="5724525" cy="3805555"/>
+                    </a:xfrm>
+                    <a:prstGeom prst="rect">
+                      <a:avLst/>
+                    </a:prstGeom>
+                    <a:noFill/>
+                    <a:ln>
+                      <a:noFill/>
+                    </a:ln>
+                  </pic:spPr>
+                </pic:pic>
+              </a:graphicData>
+            </a:graphic>
+          </wp:inline>
+        </w:drawing>
+      </w:r>
     </w:p>
     <w:p>
       <w:pPr>
@@ -417,6 +524,61 @@
           <w:lang w:val="en-GB"/>
         </w:rPr>
       </w:pPr>
+      <w:r>
+        <w:rPr>
+          <w:noProof/>
+          <w:lang w:val="en-GB"/>
+        </w:rPr>
+        <w:lastRenderedPageBreak/>
+        <w:drawing>
+          <wp:inline distT="0" distB="0" distL="0" distR="0" wp14:anchorId="0B983EC1" wp14:editId="20D2407A">
+            <wp:extent cx="4820421" cy="4562383"/>
+            <wp:effectExtent l="0" t="0" r="0" b="0"/>
+            <wp:docPr id="9" name="Picture 9"/>
+            <wp:cNvGraphicFramePr>
+              <a:graphicFrameLocks xmlns:a="http://schemas.openxmlformats.org/drawingml/2006/main" noChangeAspect="1"/>
+            </wp:cNvGraphicFramePr>
+            <a:graphic xmlns:a="http://schemas.openxmlformats.org/drawingml/2006/main">
+              <a:graphicData uri="http://schemas.openxmlformats.org/drawingml/2006/picture">
+                <pic:pic xmlns:pic="http://schemas.openxmlformats.org/drawingml/2006/picture">
+                  <pic:nvPicPr>
+                    <pic:cNvPr id="0" name="Picture 8"/>
+                    <pic:cNvPicPr>
+                      <a:picLocks noChangeAspect="1" noChangeArrowheads="1"/>
+                    </pic:cNvPicPr>
+                  </pic:nvPicPr>
+                  <pic:blipFill>
+                    <a:blip r:embed="rId8">
+                      <a:extLst>
+                        <a:ext uri="{28A0092B-C50C-407E-A947-70E740481C1C}">
+                          <a14:useLocalDpi xmlns:a14="http://schemas.microsoft.com/office/drawing/2010/main" val="0"/>
+                        </a:ext>
+                      </a:extLst>
+                    </a:blip>
+                    <a:srcRect/>
+                    <a:stretch>
+                      <a:fillRect/>
+                    </a:stretch>
+                  </pic:blipFill>
+                  <pic:spPr bwMode="auto">
+                    <a:xfrm>
+                      <a:off x="0" y="0"/>
+                      <a:ext cx="4830075" cy="4571520"/>
+                    </a:xfrm>
+                    <a:prstGeom prst="rect">
+                      <a:avLst/>
+                    </a:prstGeom>
+                    <a:noFill/>
+                    <a:ln>
+                      <a:noFill/>
+                    </a:ln>
+                  </pic:spPr>
+                </pic:pic>
+              </a:graphicData>
+            </a:graphic>
+          </wp:inline>
+        </w:drawing>
+      </w:r>
     </w:p>
     <w:p>
       <w:pPr>
@@ -429,7 +591,6 @@
         <w:rPr>
           <w:lang w:val="en-GB"/>
         </w:rPr>
-        <w:lastRenderedPageBreak/>
         <w:t xml:space="preserve">Task </w:t>
       </w:r>
       <w:r>
@@ -444,6 +605,7 @@
         </w:rPr>
         <w:t xml:space="preserve">: Experiments </w:t>
       </w:r>
+      <w:proofErr w:type="spellStart"/>
       <w:r>
         <w:rPr>
           <w:lang w:val="en-GB"/>
@@ -454,7 +616,14 @@
         <w:rPr>
           <w:lang w:val="en-GB"/>
         </w:rPr>
-        <w:t xml:space="preserve">etween Models </w:t>
+        <w:t>etween</w:t>
+      </w:r>
+      <w:proofErr w:type="spellEnd"/>
+      <w:r>
+        <w:rPr>
+          <w:lang w:val="en-GB"/>
+        </w:rPr>
+        <w:t xml:space="preserve"> Models </w:t>
       </w:r>
       <w:r>
         <w:rPr>
@@ -525,6 +694,74 @@
       </w:pPr>
       <w:r>
         <w:rPr>
+          <w:noProof/>
+          <w:lang w:val="en-GB"/>
+        </w:rPr>
+        <w:drawing>
+          <wp:anchor distT="0" distB="0" distL="114300" distR="114300" simplePos="0" relativeHeight="251658240" behindDoc="0" locked="0" layoutInCell="1" allowOverlap="1" wp14:anchorId="620FD4D9" wp14:editId="01500A69">
+            <wp:simplePos x="0" y="0"/>
+            <wp:positionH relativeFrom="margin">
+              <wp:align>center</wp:align>
+            </wp:positionH>
+            <wp:positionV relativeFrom="paragraph">
+              <wp:posOffset>393700</wp:posOffset>
+            </wp:positionV>
+            <wp:extent cx="7113270" cy="1981835"/>
+            <wp:effectExtent l="0" t="0" r="0" b="0"/>
+            <wp:wrapSquare wrapText="bothSides"/>
+            <wp:docPr id="10" name="Picture 10"/>
+            <wp:cNvGraphicFramePr>
+              <a:graphicFrameLocks xmlns:a="http://schemas.openxmlformats.org/drawingml/2006/main" noChangeAspect="1"/>
+            </wp:cNvGraphicFramePr>
+            <a:graphic xmlns:a="http://schemas.openxmlformats.org/drawingml/2006/main">
+              <a:graphicData uri="http://schemas.openxmlformats.org/drawingml/2006/picture">
+                <pic:pic xmlns:pic="http://schemas.openxmlformats.org/drawingml/2006/picture">
+                  <pic:nvPicPr>
+                    <pic:cNvPr id="0" name="Picture 9"/>
+                    <pic:cNvPicPr>
+                      <a:picLocks noChangeAspect="1" noChangeArrowheads="1"/>
+                    </pic:cNvPicPr>
+                  </pic:nvPicPr>
+                  <pic:blipFill>
+                    <a:blip r:embed="rId9" cstate="print">
+                      <a:extLst>
+                        <a:ext uri="{28A0092B-C50C-407E-A947-70E740481C1C}">
+                          <a14:useLocalDpi xmlns:a14="http://schemas.microsoft.com/office/drawing/2010/main" val="0"/>
+                        </a:ext>
+                      </a:extLst>
+                    </a:blip>
+                    <a:srcRect/>
+                    <a:stretch>
+                      <a:fillRect/>
+                    </a:stretch>
+                  </pic:blipFill>
+                  <pic:spPr bwMode="auto">
+                    <a:xfrm>
+                      <a:off x="0" y="0"/>
+                      <a:ext cx="7113270" cy="1981835"/>
+                    </a:xfrm>
+                    <a:prstGeom prst="rect">
+                      <a:avLst/>
+                    </a:prstGeom>
+                    <a:noFill/>
+                    <a:ln>
+                      <a:noFill/>
+                    </a:ln>
+                  </pic:spPr>
+                </pic:pic>
+              </a:graphicData>
+            </a:graphic>
+            <wp14:sizeRelH relativeFrom="margin">
+              <wp14:pctWidth>0</wp14:pctWidth>
+            </wp14:sizeRelH>
+            <wp14:sizeRelV relativeFrom="margin">
+              <wp14:pctHeight>0</wp14:pctHeight>
+            </wp14:sizeRelV>
+          </wp:anchor>
+        </w:drawing>
+      </w:r>
+      <w:r>
+        <w:rPr>
           <w:lang w:val="en-GB"/>
         </w:rPr>
         <w:t>Detailed Description of Model Architecture</w:t>
@@ -541,6 +778,20 @@
         </w:rPr>
         <w:t xml:space="preserve"> Illustrated Figure</w:t>
       </w:r>
+    </w:p>
+    <w:p>
+      <w:pPr>
+        <w:rPr>
+          <w:lang w:val="en-GB"/>
+        </w:rPr>
+      </w:pPr>
+    </w:p>
+    <w:p>
+      <w:pPr>
+        <w:rPr>
+          <w:lang w:val="en-GB"/>
+        </w:rPr>
+      </w:pPr>
     </w:p>
     <w:p>
       <w:pPr>
@@ -610,7 +861,23 @@
           <w:b/>
           <w:bCs/>
         </w:rPr>
-        <w:t>Change the type of optimizer or learning rate that you applied in the previous tasks, and see how these changes can influence model performance (You can keep the final network structure you applied in task 2, and try at least one different optimizer setting).</w:t>
+        <w:t xml:space="preserve">Change the type of optimizer or learning rate that you applied in the previous </w:t>
+      </w:r>
+      <w:proofErr w:type="gramStart"/>
+      <w:r>
+        <w:rPr>
+          <w:b/>
+          <w:bCs/>
+        </w:rPr>
+        <w:t>tasks, and</w:t>
+      </w:r>
+      <w:proofErr w:type="gramEnd"/>
+      <w:r>
+        <w:rPr>
+          <w:b/>
+          <w:bCs/>
+        </w:rPr>
+        <w:t xml:space="preserve"> see how these changes can influence model performance (You can keep the final network structure you applied in task 2, and try at least one different optimizer setting).</w:t>
       </w:r>
     </w:p>
     <w:p>
@@ -752,6 +1019,7 @@
         </w:rPr>
         <w:t xml:space="preserve">Experiments </w:t>
       </w:r>
+      <w:proofErr w:type="spellStart"/>
       <w:r>
         <w:rPr>
           <w:lang w:val="en-GB"/>
@@ -762,7 +1030,14 @@
         <w:rPr>
           <w:lang w:val="en-GB"/>
         </w:rPr>
-        <w:t xml:space="preserve">etween Models </w:t>
+        <w:t>etween</w:t>
+      </w:r>
+      <w:proofErr w:type="spellEnd"/>
+      <w:r>
+        <w:rPr>
+          <w:lang w:val="en-GB"/>
+        </w:rPr>
+        <w:t xml:space="preserve"> Models </w:t>
       </w:r>
       <w:r>
         <w:rPr>
@@ -841,6 +1116,103 @@
     </w:sectPr>
   </w:body>
 </w:document>
+</file>
+
+<file path=word/numbering.xml><?xml version="1.0" encoding="utf-8"?>
+<w:numbering xmlns:wpc="http://schemas.microsoft.com/office/word/2010/wordprocessingCanvas" xmlns:cx="http://schemas.microsoft.com/office/drawing/2014/chartex" xmlns:cx1="http://schemas.microsoft.com/office/drawing/2015/9/8/chartex" xmlns:cx2="http://schemas.microsoft.com/office/drawing/2015/10/21/chartex" xmlns:cx3="http://schemas.microsoft.com/office/drawing/2016/5/9/chartex" xmlns:cx4="http://schemas.microsoft.com/office/drawing/2016/5/10/chartex" xmlns:cx5="http://schemas.microsoft.com/office/drawing/2016/5/11/chartex" xmlns:cx6="http://schemas.microsoft.com/office/drawing/2016/5/12/chartex" xmlns:cx7="http://schemas.microsoft.com/office/drawing/2016/5/13/chartex" xmlns:cx8="http://schemas.microsoft.com/office/drawing/2016/5/14/chartex" xmlns:mc="http://schemas.openxmlformats.org/markup-compatibility/2006" xmlns:aink="http://schemas.microsoft.com/office/drawing/2016/ink" xmlns:am3d="http://schemas.microsoft.com/office/drawing/2017/model3d" xmlns:o="urn:schemas-microsoft-com:office:office" xmlns:oel="http://schemas.microsoft.com/office/2019/extlst" xmlns:r="http://schemas.openxmlformats.org/officeDocument/2006/relationships" xmlns:m="http://schemas.openxmlformats.org/officeDocument/2006/math" xmlns:v="urn:schemas-microsoft-com:vml" xmlns:wp14="http://schemas.microsoft.com/office/word/2010/wordprocessingDrawing" xmlns:wp="http://schemas.openxmlformats.org/drawingml/2006/wordprocessingDrawing" xmlns:w10="urn:schemas-microsoft-com:office:word" xmlns:w="http://schemas.openxmlformats.org/wordprocessingml/2006/main" xmlns:w14="http://schemas.microsoft.com/office/word/2010/wordml" xmlns:w15="http://schemas.microsoft.com/office/word/2012/wordml" xmlns:w16cex="http://schemas.microsoft.com/office/word/2018/wordml/cex" xmlns:w16cid="http://schemas.microsoft.com/office/word/2016/wordml/cid" xmlns:w16="http://schemas.microsoft.com/office/word/2018/wordml" xmlns:w16sdtdh="http://schemas.microsoft.com/office/word/2020/wordml/sdtdatahash" xmlns:w16se="http://schemas.microsoft.com/office/word/2015/wordml/symex" xmlns:wpg="http://schemas.microsoft.com/office/word/2010/wordprocessingGroup" xmlns:wpi="http://schemas.microsoft.com/office/word/2010/wordprocessingInk" xmlns:wne="http://schemas.microsoft.com/office/word/2006/wordml" xmlns:wps="http://schemas.microsoft.com/office/word/2010/wordprocessingShape" mc:Ignorable="w14 w15 w16se w16cid w16 w16cex w16sdtdh wp14">
+  <w:abstractNum w:abstractNumId="0" w15:restartNumberingAfterBreak="0">
+    <w:nsid w:val="0D551D3E"/>
+    <w:multiLevelType w:val="hybridMultilevel"/>
+    <w:tmpl w:val="81CABFCC"/>
+    <w:lvl w:ilvl="0" w:tplc="0C09000F">
+      <w:start w:val="1"/>
+      <w:numFmt w:val="decimal"/>
+      <w:lvlText w:val="%1."/>
+      <w:lvlJc w:val="left"/>
+      <w:pPr>
+        <w:ind w:left="720" w:hanging="360"/>
+      </w:pPr>
+      <w:rPr>
+        <w:rFonts w:hint="default"/>
+      </w:rPr>
+    </w:lvl>
+    <w:lvl w:ilvl="1" w:tplc="0C090019" w:tentative="1">
+      <w:start w:val="1"/>
+      <w:numFmt w:val="lowerLetter"/>
+      <w:lvlText w:val="%2."/>
+      <w:lvlJc w:val="left"/>
+      <w:pPr>
+        <w:ind w:left="1440" w:hanging="360"/>
+      </w:pPr>
+    </w:lvl>
+    <w:lvl w:ilvl="2" w:tplc="0C09001B" w:tentative="1">
+      <w:start w:val="1"/>
+      <w:numFmt w:val="lowerRoman"/>
+      <w:lvlText w:val="%3."/>
+      <w:lvlJc w:val="right"/>
+      <w:pPr>
+        <w:ind w:left="2160" w:hanging="180"/>
+      </w:pPr>
+    </w:lvl>
+    <w:lvl w:ilvl="3" w:tplc="0C09000F" w:tentative="1">
+      <w:start w:val="1"/>
+      <w:numFmt w:val="decimal"/>
+      <w:lvlText w:val="%4."/>
+      <w:lvlJc w:val="left"/>
+      <w:pPr>
+        <w:ind w:left="2880" w:hanging="360"/>
+      </w:pPr>
+    </w:lvl>
+    <w:lvl w:ilvl="4" w:tplc="0C090019" w:tentative="1">
+      <w:start w:val="1"/>
+      <w:numFmt w:val="lowerLetter"/>
+      <w:lvlText w:val="%5."/>
+      <w:lvlJc w:val="left"/>
+      <w:pPr>
+        <w:ind w:left="3600" w:hanging="360"/>
+      </w:pPr>
+    </w:lvl>
+    <w:lvl w:ilvl="5" w:tplc="0C09001B" w:tentative="1">
+      <w:start w:val="1"/>
+      <w:numFmt w:val="lowerRoman"/>
+      <w:lvlText w:val="%6."/>
+      <w:lvlJc w:val="right"/>
+      <w:pPr>
+        <w:ind w:left="4320" w:hanging="180"/>
+      </w:pPr>
+    </w:lvl>
+    <w:lvl w:ilvl="6" w:tplc="0C09000F" w:tentative="1">
+      <w:start w:val="1"/>
+      <w:numFmt w:val="decimal"/>
+      <w:lvlText w:val="%7."/>
+      <w:lvlJc w:val="left"/>
+      <w:pPr>
+        <w:ind w:left="5040" w:hanging="360"/>
+      </w:pPr>
+    </w:lvl>
+    <w:lvl w:ilvl="7" w:tplc="0C090019" w:tentative="1">
+      <w:start w:val="1"/>
+      <w:numFmt w:val="lowerLetter"/>
+      <w:lvlText w:val="%8."/>
+      <w:lvlJc w:val="left"/>
+      <w:pPr>
+        <w:ind w:left="5760" w:hanging="360"/>
+      </w:pPr>
+    </w:lvl>
+    <w:lvl w:ilvl="8" w:tplc="0C09001B" w:tentative="1">
+      <w:start w:val="1"/>
+      <w:numFmt w:val="lowerRoman"/>
+      <w:lvlText w:val="%9."/>
+      <w:lvlJc w:val="right"/>
+      <w:pPr>
+        <w:ind w:left="6480" w:hanging="180"/>
+      </w:pPr>
+    </w:lvl>
+  </w:abstractNum>
+  <w:num w:numId="1" w16cid:durableId="193736021">
+    <w:abstractNumId w:val="0"/>
+  </w:num>
+</w:numbering>
 </file>
 
 <file path=word/styles.xml><?xml version="1.0" encoding="utf-8"?>
@@ -1471,6 +1843,17 @@
       <w:u w:val="single"/>
     </w:rPr>
   </w:style>
+  <w:style w:type="paragraph" w:styleId="ListParagraph">
+    <w:name w:val="List Paragraph"/>
+    <w:basedOn w:val="Normal"/>
+    <w:uiPriority w:val="34"/>
+    <w:qFormat/>
+    <w:rsid w:val="00607770"/>
+    <w:pPr>
+      <w:ind w:left="720"/>
+      <w:contextualSpacing/>
+    </w:pPr>
+  </w:style>
 </w:styles>
 </file>
 

</xml_diff>

<commit_message>
Report Task 1 Complete
</commit_message>
<xml_diff>
--- a/CSE3CI_Assignment2_Report_JamesWorcester.docx
+++ b/CSE3CI_Assignment2_Report_JamesWorcester.docx
@@ -150,6 +150,179 @@
           <w:lang w:val="en-GB"/>
         </w:rPr>
       </w:pPr>
+      <w:r>
+        <w:rPr>
+          <w:lang w:val="en-GB"/>
+        </w:rPr>
+        <w:t xml:space="preserve">To design the base model of a </w:t>
+      </w:r>
+      <w:r>
+        <w:rPr>
+          <w:lang w:val="en-GB"/>
+        </w:rPr>
+        <w:t xml:space="preserve">non-convolutional </w:t>
+      </w:r>
+      <w:r>
+        <w:rPr>
+          <w:lang w:val="en-GB"/>
+        </w:rPr>
+        <w:t xml:space="preserve">neural network </w:t>
+      </w:r>
+      <w:r>
+        <w:rPr>
+          <w:lang w:val="en-GB"/>
+        </w:rPr>
+        <w:t xml:space="preserve">that </w:t>
+      </w:r>
+      <w:r>
+        <w:rPr>
+          <w:lang w:val="en-GB"/>
+        </w:rPr>
+        <w:t>process</w:t>
+      </w:r>
+      <w:r>
+        <w:rPr>
+          <w:lang w:val="en-GB"/>
+        </w:rPr>
+        <w:t>es</w:t>
+      </w:r>
+      <w:r>
+        <w:rPr>
+          <w:lang w:val="en-GB"/>
+        </w:rPr>
+        <w:t xml:space="preserve"> the Fashion MNSIT dataset, I decided to keep it simple by using an initial dense layer of 10 neurons to process the 28x28</w:t>
+      </w:r>
+      <w:r>
+        <w:rPr>
+          <w:lang w:val="en-GB"/>
+        </w:rPr>
+        <w:t>x1</w:t>
+      </w:r>
+      <w:r>
+        <w:rPr>
+          <w:lang w:val="en-GB"/>
+        </w:rPr>
+        <w:t xml:space="preserve"> pixel grayscale images, which I then flattened into a vector, before using an output layer of 10 neurons (equal to the number of unique classes in the dataset). </w:t>
+      </w:r>
+      <w:r>
+        <w:rPr>
+          <w:lang w:val="en-GB"/>
+        </w:rPr>
+        <w:t xml:space="preserve">It’s important to note that a </w:t>
+      </w:r>
+      <w:proofErr w:type="spellStart"/>
+      <w:r>
+        <w:rPr>
+          <w:lang w:val="en-GB"/>
+        </w:rPr>
+        <w:t>softmax</w:t>
+      </w:r>
+      <w:proofErr w:type="spellEnd"/>
+      <w:r>
+        <w:rPr>
+          <w:lang w:val="en-GB"/>
+        </w:rPr>
+        <w:t xml:space="preserve"> activation function was used for t</w:t>
+      </w:r>
+      <w:r>
+        <w:rPr>
+          <w:lang w:val="en-GB"/>
+        </w:rPr>
+        <w:t xml:space="preserve">he </w:t>
+      </w:r>
+      <w:r>
+        <w:rPr>
+          <w:lang w:val="en-GB"/>
+        </w:rPr>
+        <w:t>output layer because we’re dealing with a multi-class classification problem. The model was compiled with a ‘</w:t>
+      </w:r>
+      <w:proofErr w:type="spellStart"/>
+      <w:r>
+        <w:rPr>
+          <w:lang w:val="en-GB"/>
+        </w:rPr>
+        <w:t>categorical_crossentropy</w:t>
+      </w:r>
+      <w:proofErr w:type="spellEnd"/>
+      <w:r>
+        <w:rPr>
+          <w:lang w:val="en-GB"/>
+        </w:rPr>
+        <w:t>’ loss function and the default SGD optimizer.</w:t>
+      </w:r>
+    </w:p>
+    <w:p>
+      <w:pPr>
+        <w:rPr>
+          <w:lang w:val="en-GB"/>
+        </w:rPr>
+      </w:pPr>
+      <w:r>
+        <w:rPr>
+          <w:lang w:val="en-GB"/>
+        </w:rPr>
+        <w:t xml:space="preserve">Keeping the initial non-convolutional model simple allows us to experiment and more easily see the relationship between input, model, </w:t>
+      </w:r>
+      <w:proofErr w:type="gramStart"/>
+      <w:r>
+        <w:rPr>
+          <w:lang w:val="en-GB"/>
+        </w:rPr>
+        <w:t>output</w:t>
+      </w:r>
+      <w:proofErr w:type="gramEnd"/>
+      <w:r>
+        <w:rPr>
+          <w:lang w:val="en-GB"/>
+        </w:rPr>
+        <w:t xml:space="preserve"> and accuracy. It also helps us identify how model performance can be improved or </w:t>
+      </w:r>
+      <w:proofErr w:type="gramStart"/>
+      <w:r>
+        <w:rPr>
+          <w:lang w:val="en-GB"/>
+        </w:rPr>
+        <w:t>reduced, and</w:t>
+      </w:r>
+      <w:proofErr w:type="gramEnd"/>
+      <w:r>
+        <w:rPr>
+          <w:lang w:val="en-GB"/>
+        </w:rPr>
+        <w:t xml:space="preserve"> allows us to identify trends and correlations in how model architecture and components effect model accuracy.</w:t>
+      </w:r>
+    </w:p>
+    <w:p>
+      <w:pPr>
+        <w:rPr>
+          <w:lang w:val="en-GB"/>
+        </w:rPr>
+      </w:pPr>
+      <w:r>
+        <w:rPr>
+          <w:lang w:val="en-GB"/>
+        </w:rPr>
+        <w:t xml:space="preserve">This base model </w:t>
+      </w:r>
+      <w:r>
+        <w:rPr>
+          <w:lang w:val="en-GB"/>
+        </w:rPr>
+        <w:t xml:space="preserve">had 78,430 trainable parameters and </w:t>
+      </w:r>
+      <w:r>
+        <w:rPr>
+          <w:lang w:val="en-GB"/>
+        </w:rPr>
+        <w:t>achieved an accuracy of 83.66% in correctly identifying images in the dataset.</w:t>
+      </w:r>
+    </w:p>
+    <w:p>
+      <w:pPr>
+        <w:rPr>
+          <w:lang w:val="en-GB"/>
+        </w:rPr>
+      </w:pPr>
     </w:p>
     <w:p>
       <w:pPr>
@@ -162,10 +335,11 @@
           <w:noProof/>
           <w:lang w:val="en-GB"/>
         </w:rPr>
+        <w:lastRenderedPageBreak/>
         <w:drawing>
-          <wp:inline distT="0" distB="0" distL="0" distR="0" wp14:anchorId="4FDABAD1" wp14:editId="0162F8C4">
-            <wp:extent cx="3027831" cy="4756994"/>
-            <wp:effectExtent l="0" t="0" r="1270" b="5715"/>
+          <wp:inline distT="0" distB="0" distL="0" distR="0" wp14:anchorId="4FDABAD1" wp14:editId="6BD19A6A">
+            <wp:extent cx="2801341" cy="4401158"/>
+            <wp:effectExtent l="0" t="0" r="0" b="0"/>
             <wp:docPr id="7" name="Picture 7"/>
             <wp:cNvGraphicFramePr>
               <a:graphicFrameLocks xmlns:a="http://schemas.openxmlformats.org/drawingml/2006/main" noChangeAspect="1"/>
@@ -195,7 +369,7 @@
                   <pic:spPr bwMode="auto">
                     <a:xfrm>
                       <a:off x="0" y="0"/>
-                      <a:ext cx="3032673" cy="4764602"/>
+                      <a:ext cx="2803843" cy="4405090"/>
                     </a:xfrm>
                     <a:prstGeom prst="rect">
                       <a:avLst/>
@@ -270,6 +444,239 @@
           <w:lang w:val="en-GB"/>
         </w:rPr>
       </w:pPr>
+      <w:r>
+        <w:rPr>
+          <w:lang w:val="en-GB"/>
+        </w:rPr>
+        <w:t>The first experiment was to increase the number of neurons in the initial dense layer from</w:t>
+      </w:r>
+      <w:r>
+        <w:rPr>
+          <w:lang w:val="en-GB"/>
+        </w:rPr>
+        <w:t xml:space="preserve"> 10 to 512, a change that only increased accuracy by 0.12% from 83.66% to 83.78%. Despite increasing the number of neurons and number of trainable parameters dramatically from 78,430 to 4,014,090, the performance increase was relatively negligible, and it seems that just arbitrarily increasing the number of neurons in a single dense layer is not an effective strategy to optimise model performance.</w:t>
+      </w:r>
+    </w:p>
+    <w:p>
+      <w:pPr>
+        <w:rPr>
+          <w:lang w:val="en-GB"/>
+        </w:rPr>
+      </w:pPr>
+      <w:r>
+        <w:rPr>
+          <w:lang w:val="en-GB"/>
+        </w:rPr>
+        <w:t xml:space="preserve">The second experiment was to add an additional 10 neuron hidden dense layer to the base model, a change that only resulted in an increase of 110 trainable parameters from 78,430 to 78,540 but managed to increase accuracy by 0.46% </w:t>
+      </w:r>
+      <w:r>
+        <w:rPr>
+          <w:lang w:val="en-GB"/>
+        </w:rPr>
+        <w:t xml:space="preserve">to 84.12% </w:t>
+      </w:r>
+      <w:r>
+        <w:rPr>
+          <w:lang w:val="en-GB"/>
+        </w:rPr>
+        <w:t>for relatively little cost. At this point, adding more dense layers to the initial model is much more effective then increasing the number of neurons in a single layer.</w:t>
+      </w:r>
+    </w:p>
+    <w:p>
+      <w:pPr>
+        <w:rPr>
+          <w:lang w:val="en-GB"/>
+        </w:rPr>
+      </w:pPr>
+      <w:r>
+        <w:rPr>
+          <w:lang w:val="en-GB"/>
+        </w:rPr>
+        <w:t>Following on from the results of the second experiment, the third experiment uses a total of five dense layers with a decreasing number of neurons from 50 to 30 to 20 to 10 to 2. This caused accurate performance to reduce from the 84.12% in the second experiment to</w:t>
+      </w:r>
+      <w:r>
+        <w:rPr>
+          <w:lang w:val="en-GB"/>
+        </w:rPr>
+        <w:t xml:space="preserve"> 83.83%, and it looks like we might be overfitting the model or there could be some issues with certain dense layers, such as the layer with two neurons.</w:t>
+      </w:r>
+    </w:p>
+    <w:p>
+      <w:pPr>
+        <w:rPr>
+          <w:lang w:val="en-GB"/>
+        </w:rPr>
+      </w:pPr>
+      <w:r>
+        <w:rPr>
+          <w:lang w:val="en-GB"/>
+        </w:rPr>
+        <w:t xml:space="preserve">To see if performance could be improved from the third experiment, the fourth experiment gave the 50 </w:t>
+      </w:r>
+      <w:proofErr w:type="gramStart"/>
+      <w:r>
+        <w:rPr>
+          <w:lang w:val="en-GB"/>
+        </w:rPr>
+        <w:t>neuron</w:t>
+      </w:r>
+      <w:proofErr w:type="gramEnd"/>
+      <w:r>
+        <w:rPr>
+          <w:lang w:val="en-GB"/>
+        </w:rPr>
+        <w:t xml:space="preserve"> layer a </w:t>
+      </w:r>
+      <w:proofErr w:type="spellStart"/>
+      <w:r>
+        <w:rPr>
+          <w:lang w:val="en-GB"/>
+        </w:rPr>
+        <w:t>relu</w:t>
+      </w:r>
+      <w:proofErr w:type="spellEnd"/>
+      <w:r>
+        <w:rPr>
+          <w:lang w:val="en-GB"/>
+        </w:rPr>
+        <w:t xml:space="preserve"> activation function, the 30 neuron layer a sigmoid activation function, and the </w:t>
+      </w:r>
+      <w:r>
+        <w:rPr>
+          <w:lang w:val="en-GB"/>
+        </w:rPr>
+        <w:lastRenderedPageBreak/>
+        <w:t xml:space="preserve">20 neuron layer a </w:t>
+      </w:r>
+      <w:proofErr w:type="spellStart"/>
+      <w:r>
+        <w:rPr>
+          <w:lang w:val="en-GB"/>
+        </w:rPr>
+        <w:t>tanh</w:t>
+      </w:r>
+      <w:proofErr w:type="spellEnd"/>
+      <w:r>
+        <w:rPr>
+          <w:lang w:val="en-GB"/>
+        </w:rPr>
+        <w:t xml:space="preserve"> activation function. Performance increased to 84.54%, indicating that using varied activation functions across dense layers might have some benefits.</w:t>
+      </w:r>
+    </w:p>
+    <w:p>
+      <w:pPr>
+        <w:rPr>
+          <w:lang w:val="en-GB"/>
+        </w:rPr>
+      </w:pPr>
+      <w:r>
+        <w:rPr>
+          <w:lang w:val="en-GB"/>
+        </w:rPr>
+        <w:t xml:space="preserve">Experiment 5 tried to build on top of the previous experiments by using an initial sigmoid dense layer with 100 neurons, a sigmoid dense layer with 50 neurons, a </w:t>
+      </w:r>
+      <w:proofErr w:type="spellStart"/>
+      <w:r>
+        <w:rPr>
+          <w:lang w:val="en-GB"/>
+        </w:rPr>
+        <w:t>relu</w:t>
+      </w:r>
+      <w:proofErr w:type="spellEnd"/>
+      <w:r>
+        <w:rPr>
+          <w:lang w:val="en-GB"/>
+        </w:rPr>
+        <w:t xml:space="preserve"> dense layer with 20 and a </w:t>
+      </w:r>
+      <w:proofErr w:type="spellStart"/>
+      <w:r>
+        <w:rPr>
+          <w:lang w:val="en-GB"/>
+        </w:rPr>
+        <w:t>relu</w:t>
+      </w:r>
+      <w:proofErr w:type="spellEnd"/>
+      <w:r>
+        <w:rPr>
+          <w:lang w:val="en-GB"/>
+        </w:rPr>
+        <w:t xml:space="preserve"> dense layer with 10. Performance dropped to 84.17%, and it looks like either the model might be overfitted or there’s an issue with using too many powerful sigmoid layers.</w:t>
+      </w:r>
+    </w:p>
+    <w:p>
+      <w:pPr>
+        <w:rPr>
+          <w:lang w:val="en-GB"/>
+        </w:rPr>
+      </w:pPr>
+      <w:r>
+        <w:rPr>
+          <w:lang w:val="en-GB"/>
+        </w:rPr>
+        <w:t xml:space="preserve">Experiment 6 took the idea that too many sigmoid layers might have been used in experiment </w:t>
+      </w:r>
+      <w:proofErr w:type="gramStart"/>
+      <w:r>
+        <w:rPr>
+          <w:lang w:val="en-GB"/>
+        </w:rPr>
+        <w:t>5, and</w:t>
+      </w:r>
+      <w:proofErr w:type="gramEnd"/>
+      <w:r>
+        <w:rPr>
+          <w:lang w:val="en-GB"/>
+        </w:rPr>
+        <w:t xml:space="preserve"> modified it to use an initial sigmoid 50 neuron layer, a </w:t>
+      </w:r>
+      <w:proofErr w:type="spellStart"/>
+      <w:r>
+        <w:rPr>
+          <w:lang w:val="en-GB"/>
+        </w:rPr>
+        <w:t>relu</w:t>
+      </w:r>
+      <w:proofErr w:type="spellEnd"/>
+      <w:r>
+        <w:rPr>
+          <w:lang w:val="en-GB"/>
+        </w:rPr>
+        <w:t xml:space="preserve"> 100 neuron layer, a </w:t>
+      </w:r>
+      <w:proofErr w:type="spellStart"/>
+      <w:r>
+        <w:rPr>
+          <w:lang w:val="en-GB"/>
+        </w:rPr>
+        <w:t>relu</w:t>
+      </w:r>
+      <w:proofErr w:type="spellEnd"/>
+      <w:r>
+        <w:rPr>
+          <w:lang w:val="en-GB"/>
+        </w:rPr>
+        <w:t xml:space="preserve"> 20 neuron layer and a 10 neuron layer. As suspected, performance increased to 85.61%, which is best performance that we’ve seen. It appears that usin</w:t>
+      </w:r>
+      <w:r>
+        <w:rPr>
+          <w:lang w:val="en-GB"/>
+        </w:rPr>
+        <w:t>g enough dense layers with different numbers of neurons and with different activation functions is very effective at extracting different levels of features from the dataset.</w:t>
+      </w:r>
+    </w:p>
+    <w:p>
+      <w:pPr>
+        <w:rPr>
+          <w:lang w:val="en-GB"/>
+        </w:rPr>
+      </w:pPr>
+      <w:r>
+        <w:rPr>
+          <w:lang w:val="en-GB"/>
+        </w:rPr>
+        <w:t>Experiment 7 tried to build upon experiment 6 by keeping all layers the same except adding two dropout layers of 20% each between the dense layers. However, this decreased accuracy to 83.63%. Given the fact that we have 60,000 training samples and 84,840 trainable parameters, it seems unlikely that overfitting is an issue and as such using dropout with this small number of parameters works against the model</w:t>
+      </w:r>
     </w:p>
     <w:p>
       <w:pPr>
@@ -350,13 +757,74 @@
       </w:pPr>
       <w:r>
         <w:rPr>
+          <w:lang w:val="en-GB"/>
+        </w:rPr>
+        <w:t xml:space="preserve">The second model for task 1 is based on the best performing experimental model above: Experiment 6. This model uses an initial dense layer of 50 neurons with a sigmoid activation function, another dense layer of 100 neurons with </w:t>
+      </w:r>
+      <w:r>
+        <w:rPr>
+          <w:lang w:val="en-GB"/>
+        </w:rPr>
+        <w:t xml:space="preserve">a </w:t>
+      </w:r>
+      <w:proofErr w:type="spellStart"/>
+      <w:r>
+        <w:rPr>
+          <w:lang w:val="en-GB"/>
+        </w:rPr>
+        <w:t>relu</w:t>
+      </w:r>
+      <w:proofErr w:type="spellEnd"/>
+      <w:r>
+        <w:rPr>
+          <w:lang w:val="en-GB"/>
+        </w:rPr>
+        <w:t xml:space="preserve"> activation function, a third layer of 20 neurons with a </w:t>
+      </w:r>
+      <w:proofErr w:type="spellStart"/>
+      <w:r>
+        <w:rPr>
+          <w:lang w:val="en-GB"/>
+        </w:rPr>
+        <w:t>relu</w:t>
+      </w:r>
+      <w:proofErr w:type="spellEnd"/>
+      <w:r>
+        <w:rPr>
+          <w:lang w:val="en-GB"/>
+        </w:rPr>
+        <w:t xml:space="preserve"> activation function, a fourth layer of 10 neurons, flattening into a vector, and then a fifth and final output layer of 10 neurons with a </w:t>
+      </w:r>
+      <w:proofErr w:type="spellStart"/>
+      <w:r>
+        <w:rPr>
+          <w:lang w:val="en-GB"/>
+        </w:rPr>
+        <w:t>softmax</w:t>
+      </w:r>
+      <w:proofErr w:type="spellEnd"/>
+      <w:r>
+        <w:rPr>
+          <w:lang w:val="en-GB"/>
+        </w:rPr>
+        <w:t xml:space="preserve"> activation function. The default SGD optimizer continues to be used, which will be changed and experimented with in Task 3.</w:t>
+      </w:r>
+    </w:p>
+    <w:p>
+      <w:pPr>
+        <w:rPr>
+          <w:lang w:val="en-GB"/>
+        </w:rPr>
+      </w:pPr>
+      <w:r>
+        <w:rPr>
           <w:noProof/>
           <w:lang w:val="en-GB"/>
         </w:rPr>
         <w:drawing>
-          <wp:inline distT="0" distB="0" distL="0" distR="0" wp14:anchorId="1F470CBE" wp14:editId="4209E6DC">
-            <wp:extent cx="5724525" cy="3805555"/>
-            <wp:effectExtent l="0" t="0" r="9525" b="4445"/>
+          <wp:inline distT="0" distB="0" distL="0" distR="0" wp14:anchorId="1F470CBE" wp14:editId="57D610B6">
+            <wp:extent cx="5079413" cy="3376696"/>
+            <wp:effectExtent l="0" t="0" r="6985" b="0"/>
             <wp:docPr id="8" name="Picture 8"/>
             <wp:cNvGraphicFramePr>
               <a:graphicFrameLocks xmlns:a="http://schemas.openxmlformats.org/drawingml/2006/main" noChangeAspect="1"/>
@@ -386,7 +854,7 @@
                   <pic:spPr bwMode="auto">
                     <a:xfrm>
                       <a:off x="0" y="0"/>
-                      <a:ext cx="5724525" cy="3805555"/>
+                      <a:ext cx="5084059" cy="3379784"/>
                     </a:xfrm>
                     <a:prstGeom prst="rect">
                       <a:avLst/>
@@ -529,12 +997,11 @@
           <w:noProof/>
           <w:lang w:val="en-GB"/>
         </w:rPr>
-        <w:lastRenderedPageBreak/>
         <w:drawing>
-          <wp:inline distT="0" distB="0" distL="0" distR="0" wp14:anchorId="0B983EC1" wp14:editId="20D2407A">
-            <wp:extent cx="4820421" cy="4562383"/>
-            <wp:effectExtent l="0" t="0" r="0" b="0"/>
-            <wp:docPr id="9" name="Picture 9"/>
+          <wp:inline distT="0" distB="0" distL="0" distR="0" wp14:anchorId="5637D4AB" wp14:editId="72728847">
+            <wp:extent cx="5729605" cy="5422900"/>
+            <wp:effectExtent l="0" t="0" r="4445" b="6350"/>
+            <wp:docPr id="11" name="Picture 11"/>
             <wp:cNvGraphicFramePr>
               <a:graphicFrameLocks xmlns:a="http://schemas.openxmlformats.org/drawingml/2006/main" noChangeAspect="1"/>
             </wp:cNvGraphicFramePr>
@@ -542,7 +1009,7 @@
               <a:graphicData uri="http://schemas.openxmlformats.org/drawingml/2006/picture">
                 <pic:pic xmlns:pic="http://schemas.openxmlformats.org/drawingml/2006/picture">
                   <pic:nvPicPr>
-                    <pic:cNvPr id="0" name="Picture 8"/>
+                    <pic:cNvPr id="0" name="Picture 10"/>
                     <pic:cNvPicPr>
                       <a:picLocks noChangeAspect="1" noChangeArrowheads="1"/>
                     </pic:cNvPicPr>
@@ -563,7 +1030,7 @@
                   <pic:spPr bwMode="auto">
                     <a:xfrm>
                       <a:off x="0" y="0"/>
-                      <a:ext cx="4830075" cy="4571520"/>
+                      <a:ext cx="5729605" cy="5422900"/>
                     </a:xfrm>
                     <a:prstGeom prst="rect">
                       <a:avLst/>
@@ -658,6 +1125,7 @@
         <w:rPr>
           <w:lang w:val="en-GB"/>
         </w:rPr>
+        <w:lastRenderedPageBreak/>
         <w:t>Task 2</w:t>
       </w:r>
       <w:r>
@@ -694,22 +1162,61 @@
       </w:pPr>
       <w:r>
         <w:rPr>
+          <w:lang w:val="en-GB"/>
+        </w:rPr>
+        <w:t>Detailed Description of Model Architecture</w:t>
+      </w:r>
+      <w:r>
+        <w:rPr>
+          <w:lang w:val="en-GB"/>
+        </w:rPr>
+        <w:t xml:space="preserve"> with</w:t>
+      </w:r>
+      <w:r>
+        <w:rPr>
+          <w:lang w:val="en-GB"/>
+        </w:rPr>
+        <w:t xml:space="preserve"> Illustrated Figure</w:t>
+      </w:r>
+    </w:p>
+    <w:p>
+      <w:pPr>
+        <w:rPr>
+          <w:lang w:val="en-GB"/>
+        </w:rPr>
+      </w:pPr>
+    </w:p>
+    <w:p>
+      <w:pPr>
+        <w:rPr>
+          <w:lang w:val="en-GB"/>
+        </w:rPr>
+      </w:pPr>
+    </w:p>
+    <w:p>
+      <w:pPr>
+        <w:rPr>
+          <w:lang w:val="en-GB"/>
+        </w:rPr>
+      </w:pPr>
+      <w:r>
+        <w:rPr>
           <w:noProof/>
           <w:lang w:val="en-GB"/>
         </w:rPr>
         <w:drawing>
-          <wp:anchor distT="0" distB="0" distL="114300" distR="114300" simplePos="0" relativeHeight="251658240" behindDoc="0" locked="0" layoutInCell="1" allowOverlap="1" wp14:anchorId="620FD4D9" wp14:editId="01500A69">
+          <wp:anchor distT="0" distB="0" distL="114300" distR="114300" simplePos="0" relativeHeight="251659264" behindDoc="0" locked="0" layoutInCell="1" allowOverlap="1" wp14:anchorId="46BC7857" wp14:editId="13FF47B9">
             <wp:simplePos x="0" y="0"/>
-            <wp:positionH relativeFrom="margin">
-              <wp:align>center</wp:align>
+            <wp:positionH relativeFrom="page">
+              <wp:posOffset>184785</wp:posOffset>
             </wp:positionH>
             <wp:positionV relativeFrom="paragraph">
-              <wp:posOffset>393700</wp:posOffset>
+              <wp:posOffset>84455</wp:posOffset>
             </wp:positionV>
-            <wp:extent cx="7113270" cy="1981835"/>
+            <wp:extent cx="7265035" cy="2023745"/>
             <wp:effectExtent l="0" t="0" r="0" b="0"/>
             <wp:wrapSquare wrapText="bothSides"/>
-            <wp:docPr id="10" name="Picture 10"/>
+            <wp:docPr id="12" name="Picture 12" descr="Graphical user interface, application, Word&#10;&#10;Description automatically generated"/>
             <wp:cNvGraphicFramePr>
               <a:graphicFrameLocks xmlns:a="http://schemas.openxmlformats.org/drawingml/2006/main" noChangeAspect="1"/>
             </wp:cNvGraphicFramePr>
@@ -717,7 +1224,7 @@
               <a:graphicData uri="http://schemas.openxmlformats.org/drawingml/2006/picture">
                 <pic:pic xmlns:pic="http://schemas.openxmlformats.org/drawingml/2006/picture">
                   <pic:nvPicPr>
-                    <pic:cNvPr id="0" name="Picture 9"/>
+                    <pic:cNvPr id="12" name="Picture 12" descr="Graphical user interface, application, Word&#10;&#10;Description automatically generated"/>
                     <pic:cNvPicPr>
                       <a:picLocks noChangeAspect="1" noChangeArrowheads="1"/>
                     </pic:cNvPicPr>
@@ -738,7 +1245,7 @@
                   <pic:spPr bwMode="auto">
                     <a:xfrm>
                       <a:off x="0" y="0"/>
-                      <a:ext cx="7113270" cy="1981835"/>
+                      <a:ext cx="7265035" cy="2023745"/>
                     </a:xfrm>
                     <a:prstGeom prst="rect">
                       <a:avLst/>
@@ -760,45 +1267,6 @@
           </wp:anchor>
         </w:drawing>
       </w:r>
-      <w:r>
-        <w:rPr>
-          <w:lang w:val="en-GB"/>
-        </w:rPr>
-        <w:t>Detailed Description of Model Architecture</w:t>
-      </w:r>
-      <w:r>
-        <w:rPr>
-          <w:lang w:val="en-GB"/>
-        </w:rPr>
-        <w:t xml:space="preserve"> with</w:t>
-      </w:r>
-      <w:r>
-        <w:rPr>
-          <w:lang w:val="en-GB"/>
-        </w:rPr>
-        <w:t xml:space="preserve"> Illustrated Figure</w:t>
-      </w:r>
-    </w:p>
-    <w:p>
-      <w:pPr>
-        <w:rPr>
-          <w:lang w:val="en-GB"/>
-        </w:rPr>
-      </w:pPr>
-    </w:p>
-    <w:p>
-      <w:pPr>
-        <w:rPr>
-          <w:lang w:val="en-GB"/>
-        </w:rPr>
-      </w:pPr>
-    </w:p>
-    <w:p>
-      <w:pPr>
-        <w:rPr>
-          <w:lang w:val="en-GB"/>
-        </w:rPr>
-      </w:pPr>
     </w:p>
     <w:p>
       <w:pPr>
@@ -1077,6 +1545,7 @@
         <w:rPr>
           <w:lang w:val="en-GB"/>
         </w:rPr>
+        <w:lastRenderedPageBreak/>
         <w:t>Task 4: In-Depth Discussion on Improvements/Deterioration of NN’s Performance Across All Three Tasks</w:t>
       </w:r>
     </w:p>

</xml_diff>

<commit_message>
Up to Task 4 & 5, then review, then done
</commit_message>
<xml_diff>
--- a/CSE3CI_Assignment2_Report_JamesWorcester.docx
+++ b/CSE3CI_Assignment2_Report_JamesWorcester.docx
@@ -578,18 +578,17 @@
           <w:lang w:val="en-GB"/>
         </w:rPr>
       </w:pPr>
-    </w:p>
-    <w:p>
-      <w:pPr>
-        <w:rPr>
-          <w:lang w:val="en-GB"/>
-        </w:rPr>
-      </w:pPr>
       <w:r>
         <w:rPr>
           <w:lang w:val="en-GB"/>
         </w:rPr>
         <w:t>This model initially flattens the image into a vector, before using a hidden dense layer of 512 neurons connected to an output layer of 10 neurons with a softmax activation function</w:t>
+      </w:r>
+      <w:r>
+        <w:rPr>
+          <w:lang w:val="en-GB"/>
+        </w:rPr>
+        <w:t>.</w:t>
       </w:r>
     </w:p>
     <w:p>
@@ -972,6 +971,96 @@
     <w:p>
       <w:pPr>
         <w:rPr>
+          <w:lang w:val="en-GB"/>
+        </w:rPr>
+      </w:pPr>
+      <w:r>
+        <w:rPr>
+          <w:lang w:val="en-GB"/>
+        </w:rPr>
+        <w:t>To test this idea</w:t>
+      </w:r>
+      <w:r>
+        <w:rPr>
+          <w:lang w:val="en-GB"/>
+        </w:rPr>
+        <w:t xml:space="preserve"> for experiment 3</w:t>
+      </w:r>
+      <w:r>
+        <w:rPr>
+          <w:lang w:val="en-GB"/>
+        </w:rPr>
+        <w:t>, inspiration was drawn from the VGG16</w:t>
+      </w:r>
+      <w:r>
+        <w:rPr>
+          <w:lang w:val="en-GB"/>
+        </w:rPr>
+        <w:t xml:space="preserve"> neural network model we discussed in lab 9 to try to produce a model with many convolutional and pooling layers.</w:t>
+      </w:r>
+      <w:r>
+        <w:rPr>
+          <w:lang w:val="en-GB"/>
+        </w:rPr>
+        <w:t xml:space="preserve"> I ended up creating a model that started with two convolutional layers with 3x3 kernels, 64 filters and relu activation functions, followed by a max pooling layer, then two more 3x3 convolutional layers with 128 filters, another max pooling layer and two more 3x3 layers with 256 filters before flattening and having a softmax output layer. This resulted in an improved accuracy of 83.89% with 1,269,706 trainable parameters. Drawing inspiration from a well-developed model paid dividends, and I continued to modify this model.</w:t>
+      </w:r>
+    </w:p>
+    <w:p>
+      <w:pPr>
+        <w:rPr>
+          <w:lang w:val="en-GB"/>
+        </w:rPr>
+      </w:pPr>
+      <w:r>
+        <w:rPr>
+          <w:lang w:val="en-GB"/>
+        </w:rPr>
+        <w:lastRenderedPageBreak/>
+        <w:t>For the fourth experimental model, I simply added two dense layers of 50 neurons each to the VGG16-inspired experiment 3 model to bring it more inline with the VGG16 model from the labs. Doing so resulted in increasing the accuracy by 0.54% to 84.43%.</w:t>
+      </w:r>
+    </w:p>
+    <w:p>
+      <w:pPr>
+        <w:rPr>
+          <w:lang w:val="en-GB"/>
+        </w:rPr>
+      </w:pPr>
+      <w:r>
+        <w:rPr>
+          <w:lang w:val="en-GB"/>
+        </w:rPr>
+        <w:t>From there I started to experiment again, removing one of each of the 64 filter, 128 filter and 256 filter convolutional layers from experiment 4, and modifying the remaining 64 filter layer by changing its activation function to sigmoid. This experimentation ultimately resulted in reducing the accuracy to 78.38%, showing that deviation from a well-established image-classification model, combined with trying another sigmoid activation layer resulted in worse model performance.</w:t>
+      </w:r>
+    </w:p>
+    <w:p>
+      <w:pPr>
+        <w:rPr>
+          <w:lang w:val="en-GB"/>
+        </w:rPr>
+      </w:pPr>
+      <w:r>
+        <w:rPr>
+          <w:lang w:val="en-GB"/>
+        </w:rPr>
+        <w:t>Experiment 6 saw me change the sigmoid layer back to relu, as well as trialing the addition of two 50% dropout layers between convolutional layers. Doing so only furthered the accuracy loss from experiment 5 to 76.88%, which when taken in the context of building upon the experiments performed with dropout layers in task 1, seems to indicate that using dropout layers in this way with a large training dataset may only be detrimental.</w:t>
+      </w:r>
+    </w:p>
+    <w:p>
+      <w:pPr>
+        <w:rPr>
+          <w:lang w:val="en-GB"/>
+        </w:rPr>
+      </w:pPr>
+      <w:r>
+        <w:rPr>
+          <w:lang w:val="en-GB"/>
+        </w:rPr>
+        <w:t>For the seventh experiment I took inspiration from the ‘Deeper CNN network and optimization’ model presented in Lab 8, using two 3x3 kernel 32 filter convolutional relu layers followed by a max pooling layer, another two 3x3 kernel 64 filter convolutional relu layers followed by a max pooling layer, another two 3x3 kernel 128 filter convolutional relu layers followed by a max pooling layer, then a 1024 neuron dense layer with relu activation, a 512 neuron dense layer with relu activation, a dropout layer of 20% and the final 10 neuron softmax output layer. This experimentation produced a model that had an accuracy of 83.18%, which is an average result at this point.</w:t>
+      </w:r>
+    </w:p>
+    <w:p>
+      <w:pPr>
+        <w:rPr>
           <w:b/>
           <w:bCs/>
           <w:lang w:val="en-GB"/>
@@ -981,27 +1070,13 @@
         <w:rPr>
           <w:lang w:val="en-GB"/>
         </w:rPr>
-        <w:t>To test this idea, inspiration was drawn from the VGG16</w:t>
-      </w:r>
-      <w:r>
-        <w:rPr>
-          <w:lang w:val="en-GB"/>
-        </w:rPr>
-        <w:t xml:space="preserve"> neural network model we discussed in lab 9 to try to produce a model with many convolutional and pooling layers.</w:t>
-      </w:r>
-      <w:r>
-        <w:rPr>
-          <w:lang w:val="en-GB"/>
-        </w:rPr>
-        <w:t xml:space="preserve"> </w:t>
-      </w:r>
-      <w:r>
-        <w:rPr>
-          <w:b/>
-          <w:bCs/>
-          <w:lang w:val="en-GB"/>
-        </w:rPr>
-        <w:t>***UP TO HERE***</w:t>
+        <w:t>For the eighth and final experiment, I took the best performing experiment (experiment 4) and changed the stochastic gradient descent (SGD) optimizer settings</w:t>
+      </w:r>
+      <w:r>
+        <w:rPr>
+          <w:lang w:val="en-GB"/>
+        </w:rPr>
+        <w:t xml:space="preserve"> by changing the learning rate from 0.002 to 0.001 and the momentum from 0.7 to 0.9 after taking further inspiration from ‘Lab 8: Deeper CNN network and optimization’. Doing so provided excellent results, with the model achieving an accuracy of 86.27%, a remarkable result when compared to all other experiments. From this we can infer that optimizers can have a very large effect on the performance of a convolutional model.</w:t>
       </w:r>
     </w:p>
     <w:p>
@@ -1081,39 +1156,56 @@
           <w:lang w:val="en-GB"/>
         </w:rPr>
       </w:pPr>
-    </w:p>
-    <w:p>
-      <w:pPr>
-        <w:rPr>
-          <w:lang w:val="en-GB"/>
-        </w:rPr>
-      </w:pPr>
-    </w:p>
-    <w:p>
-      <w:pPr>
-        <w:rPr>
-          <w:lang w:val="en-GB"/>
-        </w:rPr>
-      </w:pPr>
+      <w:r>
+        <w:rPr>
+          <w:lang w:val="en-GB"/>
+        </w:rPr>
+        <w:t>The second model for task 2 is based on the best performing experimental model above: Experiment 8. This model uses six convolutional layers with relu activation functions, two max pooling layers and two hidden dense layers. Specifically, the model starts with two 3x3 kernel 64 filter convolutional relu layers followed by a max pooling layer, two 3x3 kernel 128 filter convolutional relu layers followed by a max pooling layer, two 3x3 kernel 256 filter convolutional relu layers, followed by being vectorized (flattened) and having two 50 neuron hidden dense layers followed by a 10 neuron softmax output layer. The SGD learning rate was set to 0.001 with 5 epochs and a momentum of 0.9, and achieved an accuracy of 86.28%.</w:t>
+      </w:r>
+    </w:p>
+    <w:p>
+      <w:pPr>
+        <w:rPr>
+          <w:lang w:val="en-GB"/>
+        </w:rPr>
+      </w:pPr>
+      <w:r>
+        <w:rPr>
+          <w:lang w:val="en-GB"/>
+        </w:rPr>
+        <w:t>For this final model, I took advantage of reducing the kernel size from 5x5 to 3x3 as established in the first experiment, utilising knowledge gained from the VGG16 neural network from the third and fourth experiments, making sure to avoid halving the number of convolutional layers</w:t>
+      </w:r>
+      <w:r>
+        <w:rPr>
+          <w:lang w:val="en-GB"/>
+        </w:rPr>
+        <w:t xml:space="preserve"> and avoid using any sigmoid activation functions as established in the fifth experiment, not using any dropout layers </w:t>
+      </w:r>
+      <w:r>
+        <w:rPr>
+          <w:lang w:val="en-GB"/>
+        </w:rPr>
+        <w:lastRenderedPageBreak/>
+        <w:t xml:space="preserve">like experiment 6, and utilising the benefits of changing the SGD optimizer learning rate and </w:t>
+      </w:r>
       <w:r>
         <w:rPr>
           <w:noProof/>
           <w:lang w:val="en-GB"/>
         </w:rPr>
-        <w:lastRenderedPageBreak/>
         <w:drawing>
-          <wp:anchor distT="0" distB="0" distL="114300" distR="114300" simplePos="0" relativeHeight="251659264" behindDoc="0" locked="0" layoutInCell="1" allowOverlap="1" wp14:anchorId="46BC7857" wp14:editId="13FF47B9">
+          <wp:anchor distT="0" distB="0" distL="114300" distR="114300" simplePos="0" relativeHeight="251658240" behindDoc="0" locked="0" layoutInCell="1" allowOverlap="1" wp14:anchorId="788C0FCD" wp14:editId="43EFC36B">
             <wp:simplePos x="0" y="0"/>
-            <wp:positionH relativeFrom="page">
-              <wp:posOffset>184785</wp:posOffset>
+            <wp:positionH relativeFrom="margin">
+              <wp:posOffset>-762000</wp:posOffset>
             </wp:positionH>
             <wp:positionV relativeFrom="paragraph">
-              <wp:posOffset>84455</wp:posOffset>
+              <wp:posOffset>464820</wp:posOffset>
             </wp:positionV>
-            <wp:extent cx="7265035" cy="2023745"/>
+            <wp:extent cx="7204075" cy="2006600"/>
             <wp:effectExtent l="0" t="0" r="0" b="0"/>
             <wp:wrapSquare wrapText="bothSides"/>
-            <wp:docPr id="12" name="Picture 12" descr="Graphical user interface, application, Word&#10;&#10;Description automatically generated"/>
+            <wp:docPr id="13" name="Picture 13"/>
             <wp:cNvGraphicFramePr>
               <a:graphicFrameLocks xmlns:a="http://schemas.openxmlformats.org/drawingml/2006/main" noChangeAspect="1"/>
             </wp:cNvGraphicFramePr>
@@ -1121,7 +1213,7 @@
               <a:graphicData uri="http://schemas.openxmlformats.org/drawingml/2006/picture">
                 <pic:pic xmlns:pic="http://schemas.openxmlformats.org/drawingml/2006/picture">
                   <pic:nvPicPr>
-                    <pic:cNvPr id="12" name="Picture 12" descr="Graphical user interface, application, Word&#10;&#10;Description automatically generated"/>
+                    <pic:cNvPr id="0" name="Picture 12"/>
                     <pic:cNvPicPr>
                       <a:picLocks noChangeAspect="1" noChangeArrowheads="1"/>
                     </pic:cNvPicPr>
@@ -1142,7 +1234,7 @@
                   <pic:spPr bwMode="auto">
                     <a:xfrm>
                       <a:off x="0" y="0"/>
-                      <a:ext cx="7265035" cy="2023745"/>
+                      <a:ext cx="7204075" cy="2006600"/>
                     </a:xfrm>
                     <a:prstGeom prst="rect">
                       <a:avLst/>
@@ -1164,41 +1256,12 @@
           </wp:anchor>
         </w:drawing>
       </w:r>
-    </w:p>
-    <w:p>
-      <w:pPr>
-        <w:pStyle w:val="Heading3"/>
-        <w:rPr>
-          <w:lang w:val="en-GB"/>
-        </w:rPr>
-      </w:pPr>
-      <w:r>
-        <w:rPr>
-          <w:lang w:val="en-GB"/>
-        </w:rPr>
-        <w:t>Detailed Description of Optimizers/Learning Rates</w:t>
-      </w:r>
-    </w:p>
-    <w:p>
-      <w:pPr>
-        <w:rPr>
-          <w:lang w:val="en-GB"/>
-        </w:rPr>
-      </w:pPr>
-    </w:p>
-    <w:p>
-      <w:pPr>
-        <w:rPr>
-          <w:lang w:val="en-GB"/>
-        </w:rPr>
-      </w:pPr>
-    </w:p>
-    <w:p>
-      <w:pPr>
-        <w:rPr>
-          <w:lang w:val="en-GB"/>
-        </w:rPr>
-      </w:pPr>
+      <w:r>
+        <w:rPr>
+          <w:lang w:val="en-GB"/>
+        </w:rPr>
+        <w:t>momentum from experiment 8.</w:t>
+      </w:r>
     </w:p>
     <w:p>
       <w:pPr>
@@ -1341,27 +1404,36 @@
           <w:lang w:val="en-GB"/>
         </w:rPr>
       </w:pPr>
-    </w:p>
-    <w:p>
-      <w:pPr>
-        <w:rPr>
-          <w:lang w:val="en-GB"/>
-        </w:rPr>
-      </w:pPr>
-    </w:p>
-    <w:p>
-      <w:pPr>
-        <w:rPr>
-          <w:lang w:val="en-GB"/>
-        </w:rPr>
-      </w:pPr>
-    </w:p>
-    <w:p>
-      <w:pPr>
-        <w:rPr>
-          <w:lang w:val="en-GB"/>
-        </w:rPr>
-      </w:pPr>
+      <w:r>
+        <w:rPr>
+          <w:lang w:val="en-GB"/>
+        </w:rPr>
+        <w:t xml:space="preserve">Taking the final model for Task 2 that achieved an accuracy of 86.28% using an already modifed SGD optimizer with a learning rate of 0.001 and momentum of 0.9, I tried to again utilise the adam optimizer instead, resulting in a massive boost in accuracy by </w:t>
+      </w:r>
+      <w:r>
+        <w:rPr>
+          <w:lang w:val="en-GB"/>
+        </w:rPr>
+        <w:t xml:space="preserve">6.48% to 92.76%, far and away the most impressive model of the whole assignment. </w:t>
+      </w:r>
+      <w:r>
+        <w:rPr>
+          <w:lang w:val="en-GB"/>
+        </w:rPr>
+        <w:t>Once again, this gain</w:t>
+      </w:r>
+      <w:r>
+        <w:rPr>
+          <w:lang w:val="en-GB"/>
+        </w:rPr>
+        <w:t xml:space="preserve"> from adam</w:t>
+      </w:r>
+      <w:r>
+        <w:rPr>
+          <w:lang w:val="en-GB"/>
+        </w:rPr>
+        <w:t xml:space="preserve"> appears to be in line with the gains from adam that we saw through its use in Lab 7.</w:t>
+      </w:r>
     </w:p>
     <w:p>
       <w:pPr>
@@ -1380,9 +1452,19 @@
     <w:p>
       <w:pPr>
         <w:rPr>
-          <w:lang w:val="en-GB"/>
-        </w:rPr>
-      </w:pPr>
+          <w:b/>
+          <w:bCs/>
+          <w:lang w:val="en-GB"/>
+        </w:rPr>
+      </w:pPr>
+      <w:r>
+        <w:rPr>
+          <w:b/>
+          <w:bCs/>
+          <w:lang w:val="en-GB"/>
+        </w:rPr>
+        <w:t>UP TO HERE</w:t>
+      </w:r>
     </w:p>
     <w:p>
       <w:pPr>
@@ -1395,7 +1477,6 @@
         <w:rPr>
           <w:lang w:val="en-GB"/>
         </w:rPr>
-        <w:lastRenderedPageBreak/>
         <w:t>Task 5: Ranking Neural Network Performance from All Three Tasks</w:t>
       </w:r>
     </w:p>

</xml_diff>